<commit_message>
Correción faltas de ortografía en actas retrospectiva
</commit_message>
<xml_diff>
--- a/src/main/resources/doc/Actas Sprint Retrospective/Sprint Retrospective S3.docx
+++ b/src/main/resources/doc/Actas Sprint Retrospective/Sprint Retrospective S3.docx
@@ -5,9 +5,15 @@
     <w:p>
       <w:pPr>
         <w:pStyle w:val="Subttulo"/>
+        <w:rPr>
+          <w:lang w:val="en-GB"/>
+        </w:rPr>
       </w:pPr>
       <w:sdt>
         <w:sdtPr>
+          <w:rPr>
+            <w:lang w:val="en-GB"/>
+          </w:rPr>
           <w:alias w:val="Escriba la fecha:"/>
           <w:tag w:val="Escriba la fecha:"/>
           <w:id w:val="-664086759"/>
@@ -21,6 +27,9 @@
         <w:sdtEndPr/>
         <w:sdtContent>
           <w:r>
+            <w:rPr>
+              <w:lang w:val="en-GB"/>
+            </w:rPr>
             <w:t>PSG2</w:t>
           </w:r>
         </w:sdtContent>
@@ -29,6 +38,9 @@
     <w:p>
       <w:pPr>
         <w:pStyle w:val="Logotipo"/>
+        <w:rPr>
+          <w:lang w:val="en-GB"/>
+        </w:rPr>
       </w:pPr>
       <w:r>
         <w:rPr>
@@ -147,6 +159,9 @@
     </w:p>
     <w:sdt>
       <w:sdtPr>
+        <w:rPr>
+          <w:lang w:val="en-GB"/>
+        </w:rPr>
         <w:alias w:val="Escriba el título:"/>
         <w:tag w:val=""/>
         <w:id w:val="390237733"/>
@@ -162,11 +177,20 @@
         <w:p>
           <w:pPr>
             <w:pStyle w:val="Ttulo"/>
+            <w:rPr>
+              <w:lang w:val="en-GB"/>
+            </w:rPr>
           </w:pPr>
           <w:r>
+            <w:rPr>
+              <w:lang w:val="en-GB"/>
+            </w:rPr>
             <w:t>Sprint retrospectiv</w:t>
           </w:r>
           <w:r>
+            <w:rPr>
+              <w:lang w:val="en-GB"/>
+            </w:rPr>
             <w:t>e</w:t>
           </w:r>
         </w:p>
@@ -179,6 +203,7 @@
           <w:kern w:val="0"/>
           <w:sz w:val="32"/>
           <w:szCs w:val="32"/>
+          <w:lang w:val="en-GB"/>
           <w14:ligatures w14:val="none"/>
         </w:rPr>
         <w:alias w:val="Escriba el subtítulo:"/>
@@ -191,6 +216,7 @@
         <w15:appearance w15:val="hidden"/>
         <w:text/>
       </w:sdtPr>
+      <w:sdtEndPr/>
       <w:sdtContent>
         <w:p>
           <w:pPr>
@@ -198,6 +224,7 @@
             <w:rPr>
               <w:sz w:val="32"/>
               <w:szCs w:val="32"/>
+              <w:lang w:val="en-GB"/>
             </w:rPr>
           </w:pPr>
           <w:r>
@@ -206,6 +233,7 @@
               <w:kern w:val="0"/>
               <w:sz w:val="32"/>
               <w:szCs w:val="32"/>
+              <w:lang w:val="en-GB"/>
               <w14:ligatures w14:val="none"/>
             </w:rPr>
             <w:t>product owner: CARLOS MÜLLER CEJÁS</w:t>
@@ -216,6 +244,9 @@
     <w:p>
       <w:pPr>
         <w:pStyle w:val="Informacindecontacto"/>
+        <w:rPr>
+          <w:lang w:val="en-GB"/>
+        </w:rPr>
       </w:pPr>
       <w:r>
         <w:rPr>
@@ -271,7 +302,23 @@
                               <w:jc w:val="right"/>
                             </w:pPr>
                             <w:r>
-                              <w:t>Carmen Mª Muñoz Pérez (Scrum Master)</w:t>
+                              <w:t xml:space="preserve">Carmen </w:t>
+                            </w:r>
+                            <w:proofErr w:type="spellStart"/>
+                            <w:r>
+                              <w:t>Mª</w:t>
+                            </w:r>
+                            <w:proofErr w:type="spellEnd"/>
+                            <w:r>
+                              <w:t xml:space="preserve"> Muñoz Pérez (Scrum </w:t>
+                            </w:r>
+                            <w:proofErr w:type="gramStart"/>
+                            <w:r>
+                              <w:t>Master</w:t>
+                            </w:r>
+                            <w:proofErr w:type="gramEnd"/>
+                            <w:r>
+                              <w:t>)</w:t>
                             </w:r>
                           </w:p>
                           <w:p>
@@ -339,7 +386,23 @@
                         <w:jc w:val="right"/>
                       </w:pPr>
                       <w:r>
-                        <w:t>Carmen Mª Muñoz Pérez (Scrum Master)</w:t>
+                        <w:t xml:space="preserve">Carmen </w:t>
+                      </w:r>
+                      <w:proofErr w:type="spellStart"/>
+                      <w:r>
+                        <w:t>Mª</w:t>
+                      </w:r>
+                      <w:proofErr w:type="spellEnd"/>
+                      <w:r>
+                        <w:t xml:space="preserve"> Muñoz Pérez (Scrum </w:t>
+                      </w:r>
+                      <w:proofErr w:type="gramStart"/>
+                      <w:r>
+                        <w:t>Master</w:t>
+                      </w:r>
+                      <w:proofErr w:type="gramEnd"/>
+                      <w:r>
+                        <w:t>)</w:t>
                       </w:r>
                     </w:p>
                     <w:p>
@@ -1266,7 +1329,23 @@
         <w:jc w:val="both"/>
       </w:pPr>
       <w:r>
-        <w:t>Carmen Mª Muñoz Pérez (Scrum Master)</w:t>
+        <w:t xml:space="preserve">Carmen </w:t>
+      </w:r>
+      <w:proofErr w:type="spellStart"/>
+      <w:r>
+        <w:t>Mª</w:t>
+      </w:r>
+      <w:proofErr w:type="spellEnd"/>
+      <w:r>
+        <w:t xml:space="preserve"> Muñoz Pérez (Scrum </w:t>
+      </w:r>
+      <w:proofErr w:type="gramStart"/>
+      <w:r>
+        <w:t>Master</w:t>
+      </w:r>
+      <w:proofErr w:type="gramEnd"/>
+      <w:r>
+        <w:t>)</w:t>
       </w:r>
     </w:p>
     <w:p>
@@ -1364,21 +1443,7 @@
           <w:i/>
           <w:iCs/>
         </w:rPr>
-        <w:t>“</w:t>
-      </w:r>
-      <w:r>
-        <w:rPr>
-          <w:i/>
-          <w:iCs/>
-        </w:rPr>
-        <w:t>metroretro.io</w:t>
-      </w:r>
-      <w:r>
-        <w:rPr>
-          <w:i/>
-          <w:iCs/>
-        </w:rPr>
-        <w:t>”</w:t>
+        <w:t>“metroretro.io”</w:t>
       </w:r>
       <w:r>
         <w:rPr>
@@ -1585,10 +1650,7 @@
         <w:t xml:space="preserve">: </w:t>
       </w:r>
       <w:r>
-        <w:t xml:space="preserve"> </w:t>
-      </w:r>
-      <w:r>
-        <w:t>https://metroretro.io/board/LBXPED82XHYA</w:t>
+        <w:t xml:space="preserve"> https://metroretro.io/board/LBXPED82XHYA</w:t>
       </w:r>
     </w:p>
     <w:p>
@@ -2060,7 +2122,15 @@
         <w:jc w:val="both"/>
       </w:pPr>
       <w:r>
-        <w:t>En general estamos satisfechos con el trabajo realizado. En esta ocasión, consideramos que la carga de trabajo ha sido mayor, lo que ha hecho que en este sprint el Burn Down haya sido bastante desigual ya que al inicio no se había realizado apenas tareas, mientras que al final hay bajadas abruptas por</w:t>
+        <w:t xml:space="preserve">En general estamos satisfechos con el trabajo realizado. En esta ocasión, consideramos que la carga de trabajo ha sido mayor, lo que ha hecho que en este sprint el </w:t>
+      </w:r>
+      <w:proofErr w:type="spellStart"/>
+      <w:r>
+        <w:t>Burn</w:t>
+      </w:r>
+      <w:proofErr w:type="spellEnd"/>
+      <w:r>
+        <w:t xml:space="preserve"> Down haya sido bastante desigual ya que al inicio no se había realizado apenas tareas, mientras que al final hay bajadas abruptas por</w:t>
       </w:r>
       <w:r>
         <w:t xml:space="preserve"> la realización de tareas acumuladas.</w:t>
@@ -2079,7 +2149,15 @@
         <w:jc w:val="both"/>
       </w:pPr>
       <w:r>
-        <w:t>Por otro lado, la metodología Scrum se ha seguido de forma adecuada. Todos los miembros del equipo se han preocupado por ello, siendo el Scrum Master el encargado de supervisar este cumplimiento.</w:t>
+        <w:t xml:space="preserve">Por otro lado, la metodología Scrum se ha seguido de forma adecuada. Todos los miembros del equipo se han preocupado por ello, siendo el Scrum </w:t>
+      </w:r>
+      <w:proofErr w:type="gramStart"/>
+      <w:r>
+        <w:t>Master</w:t>
+      </w:r>
+      <w:proofErr w:type="gramEnd"/>
+      <w:r>
+        <w:t xml:space="preserve"> el encargado de supervisar este cumplimiento.</w:t>
       </w:r>
     </w:p>
     <w:p>
@@ -2107,25 +2185,108 @@
         <w:jc w:val="both"/>
       </w:pPr>
       <w:r>
-        <w:t>Además, para el próximo sprint se adoptarán ciertos cambios. En primer lugar, la estrategia de ramas cambiará ligeramente, ya que se utilizará una estrategia que engloba ramas épicas junto a ramas features. También, se empezará a utilizar la columna “Done” de Zenhub</w:t>
-      </w:r>
-      <w:r>
-        <w:t>, considerando las tareas que se encuentren en ésta listas para revisar por el Product Owner. Sólo se considerarán terminadas una vez revisadas por el Product Owner, pasando así a la columna de “Closed”.</w:t>
-      </w:r>
-      <w:r>
-        <w:t xml:space="preserve"> Aún así, la mayoría de las columnas continuarán con su funcionamiento habitual. En nuestro caso, la columna “Sprint Backlog” contiene las tareas asociadas al Sprint </w:t>
+        <w:t xml:space="preserve">Además, para el próximo sprint se adoptarán ciertos cambios. En primer lugar, la estrategia de ramas cambiará ligeramente, ya que se utilizará una estrategia que engloba ramas épicas junto a ramas </w:t>
+      </w:r>
+      <w:proofErr w:type="spellStart"/>
+      <w:r>
+        <w:t>features</w:t>
+      </w:r>
+      <w:proofErr w:type="spellEnd"/>
+      <w:r>
+        <w:t xml:space="preserve">. También, se empezará a utilizar la columna “Done” de </w:t>
+      </w:r>
+      <w:proofErr w:type="spellStart"/>
+      <w:r>
+        <w:t>Zenhub</w:t>
+      </w:r>
+      <w:proofErr w:type="spellEnd"/>
+      <w:r>
+        <w:t xml:space="preserve">, considerando las tareas que se encuentren en ésta listas para revisar por el </w:t>
+      </w:r>
+      <w:proofErr w:type="spellStart"/>
+      <w:r>
+        <w:t>Product</w:t>
+      </w:r>
+      <w:proofErr w:type="spellEnd"/>
+      <w:r>
+        <w:t xml:space="preserve"> </w:t>
+      </w:r>
+      <w:proofErr w:type="spellStart"/>
+      <w:r>
+        <w:t>Owner</w:t>
+      </w:r>
+      <w:proofErr w:type="spellEnd"/>
+      <w:r>
+        <w:t xml:space="preserve">. Sólo se considerarán terminadas una vez revisadas por el </w:t>
+      </w:r>
+      <w:proofErr w:type="spellStart"/>
+      <w:r>
+        <w:t>Product</w:t>
+      </w:r>
+      <w:proofErr w:type="spellEnd"/>
+      <w:r>
+        <w:t xml:space="preserve"> </w:t>
+      </w:r>
+      <w:proofErr w:type="spellStart"/>
+      <w:r>
+        <w:t>Owner</w:t>
+      </w:r>
+      <w:proofErr w:type="spellEnd"/>
+      <w:r>
+        <w:t>, pasando así a la columna de “</w:t>
+      </w:r>
+      <w:proofErr w:type="spellStart"/>
+      <w:r>
+        <w:t>Closed</w:t>
+      </w:r>
+      <w:proofErr w:type="spellEnd"/>
+      <w:r>
+        <w:t>”.</w:t>
+      </w:r>
+      <w:r>
+        <w:t xml:space="preserve"> </w:t>
+      </w:r>
+      <w:r>
+        <w:t>Aun</w:t>
+      </w:r>
+      <w:r>
+        <w:t xml:space="preserve"> así, la mayoría de las columnas continuarán con su funcionamiento habitual. En nuestro caso, la columna “Sprint Backlog” contiene las tareas asociadas al Sprint </w:t>
       </w:r>
       <w:r>
         <w:t>actual, “</w:t>
       </w:r>
       <w:r>
-        <w:t>In progress” contiene las tareas en proceso, “In review” contiene las tareas en revisión y “Ice</w:t>
+        <w:t xml:space="preserve">In </w:t>
+      </w:r>
+      <w:proofErr w:type="spellStart"/>
+      <w:r>
+        <w:t>progress</w:t>
+      </w:r>
+      <w:proofErr w:type="spellEnd"/>
+      <w:r>
+        <w:t xml:space="preserve">” contiene las tareas en proceso, “In </w:t>
+      </w:r>
+      <w:proofErr w:type="spellStart"/>
+      <w:r>
+        <w:t>review</w:t>
+      </w:r>
+      <w:proofErr w:type="spellEnd"/>
+      <w:r>
+        <w:t>” contiene las tareas en revisión y “</w:t>
+      </w:r>
+      <w:proofErr w:type="spellStart"/>
+      <w:r>
+        <w:t>Ice</w:t>
       </w:r>
       <w:r>
         <w:t>b</w:t>
       </w:r>
       <w:r>
-        <w:t xml:space="preserve">ox” contiene </w:t>
+        <w:t>ox</w:t>
+      </w:r>
+      <w:proofErr w:type="spellEnd"/>
+      <w:r>
+        <w:t xml:space="preserve">” contiene </w:t>
       </w:r>
       <w:r>
         <w:t>l</w:t>
@@ -2142,7 +2303,77 @@
         <w:jc w:val="both"/>
       </w:pPr>
       <w:r>
-        <w:t>Por otro lado, es importante remarcar que a mitad del Sprint se ha producido un cambio de Product Owner. La consecuencia más destacable de ello es el flujo entre una tarea en desarrollo y una tarea n revisión. Mientras que el primer Product Owner nos indicó que teníamos que realizar un Pull Request antes de pasar una tarea a revisión; el otro Product Owner nos dijo lo contrario. Por ello, nos hemos adaptado a la situación en cada momento.</w:t>
+        <w:t xml:space="preserve">Por otro lado, es importante remarcar que a mitad del Sprint se ha producido un cambio de </w:t>
+      </w:r>
+      <w:proofErr w:type="spellStart"/>
+      <w:r>
+        <w:t>Product</w:t>
+      </w:r>
+      <w:proofErr w:type="spellEnd"/>
+      <w:r>
+        <w:t xml:space="preserve"> </w:t>
+      </w:r>
+      <w:proofErr w:type="spellStart"/>
+      <w:r>
+        <w:t>Owner</w:t>
+      </w:r>
+      <w:proofErr w:type="spellEnd"/>
+      <w:r>
+        <w:t xml:space="preserve">. La consecuencia más destacable de ello es el flujo entre una tarea en desarrollo y una tarea </w:t>
+      </w:r>
+      <w:r>
+        <w:t>e</w:t>
+      </w:r>
+      <w:r>
+        <w:t xml:space="preserve">n revisión. Mientras que el primer </w:t>
+      </w:r>
+      <w:proofErr w:type="spellStart"/>
+      <w:r>
+        <w:t>Product</w:t>
+      </w:r>
+      <w:proofErr w:type="spellEnd"/>
+      <w:r>
+        <w:t xml:space="preserve"> </w:t>
+      </w:r>
+      <w:proofErr w:type="spellStart"/>
+      <w:r>
+        <w:t>Owner</w:t>
+      </w:r>
+      <w:proofErr w:type="spellEnd"/>
+      <w:r>
+        <w:t xml:space="preserve"> nos indicó que teníamos que realizar un </w:t>
+      </w:r>
+      <w:proofErr w:type="spellStart"/>
+      <w:r>
+        <w:t>Pull</w:t>
+      </w:r>
+      <w:proofErr w:type="spellEnd"/>
+      <w:r>
+        <w:t xml:space="preserve"> </w:t>
+      </w:r>
+      <w:proofErr w:type="spellStart"/>
+      <w:r>
+        <w:t>Request</w:t>
+      </w:r>
+      <w:proofErr w:type="spellEnd"/>
+      <w:r>
+        <w:t xml:space="preserve"> antes de pasar una tarea a revisión; el otro </w:t>
+      </w:r>
+      <w:proofErr w:type="spellStart"/>
+      <w:r>
+        <w:t>Product</w:t>
+      </w:r>
+      <w:proofErr w:type="spellEnd"/>
+      <w:r>
+        <w:t xml:space="preserve"> </w:t>
+      </w:r>
+      <w:proofErr w:type="spellStart"/>
+      <w:r>
+        <w:t>Owner</w:t>
+      </w:r>
+      <w:proofErr w:type="spellEnd"/>
+      <w:r>
+        <w:t xml:space="preserve"> nos dijo lo contrario. Por ello, nos hemos adaptado a la situación en cada momento.</w:t>
       </w:r>
     </w:p>
     <w:p>
@@ -2511,7 +2742,27 @@
                 <w:lang w:eastAsia="en-US"/>
                 <w14:ligatures w14:val="none"/>
               </w:rPr>
-              <w:t>Carmen Mª Muñoz</w:t>
+              <w:t xml:space="preserve">Carmen </w:t>
+            </w:r>
+            <w:proofErr w:type="spellStart"/>
+            <w:r>
+              <w:rPr>
+                <w:rFonts w:eastAsiaTheme="minorHAnsi"/>
+                <w:kern w:val="0"/>
+                <w:lang w:eastAsia="en-US"/>
+                <w14:ligatures w14:val="none"/>
+              </w:rPr>
+              <w:t>Mª</w:t>
+            </w:r>
+            <w:proofErr w:type="spellEnd"/>
+            <w:r>
+              <w:rPr>
+                <w:rFonts w:eastAsiaTheme="minorHAnsi"/>
+                <w:kern w:val="0"/>
+                <w:lang w:eastAsia="en-US"/>
+                <w14:ligatures w14:val="none"/>
+              </w:rPr>
+              <w:t xml:space="preserve"> Muñoz</w:t>
             </w:r>
           </w:p>
         </w:tc>
@@ -3660,8 +3911,13 @@
                 <w:jc w:val="center"/>
               </w:pPr>
               <w:r>
-                <w:t>Sprint retrospective</w:t>
+                <w:t xml:space="preserve">Sprint </w:t>
               </w:r>
+              <w:proofErr w:type="spellStart"/>
+              <w:r>
+                <w:t>retrospective</w:t>
+              </w:r>
+              <w:proofErr w:type="spellEnd"/>
             </w:p>
           </w:sdtContent>
         </w:sdt>
@@ -5807,6 +6063,8 @@
     <w:rsid w:val="00AA0EA9"/>
     <w:rsid w:val="00CF3C18"/>
     <w:rsid w:val="00DF1614"/>
+    <w:rsid w:val="00E1590F"/>
+    <w:rsid w:val="00F03481"/>
   </w:rsids>
   <m:mathPr>
     <m:mathFont m:val="Cambria Math"/>
@@ -6263,16 +6521,8 @@
     <w:name w:val="EFE7A2F0FA2F435DA4A144CFDF7AD55A"/>
     <w:rsid w:val="00AA0EA9"/>
   </w:style>
-  <w:style w:type="paragraph" w:customStyle="1" w:styleId="0CE557F318624FC6BAF8952FAE9F1750">
-    <w:name w:val="0CE557F318624FC6BAF8952FAE9F1750"/>
-    <w:rsid w:val="00AA0EA9"/>
-  </w:style>
   <w:style w:type="paragraph" w:customStyle="1" w:styleId="8B3F9974E0C449D1B255E52DADD2EE84">
     <w:name w:val="8B3F9974E0C449D1B255E52DADD2EE84"/>
-    <w:rsid w:val="00350E06"/>
-  </w:style>
-  <w:style w:type="paragraph" w:customStyle="1" w:styleId="67A450C6D730470DAD0E4E5F5B466AA7">
-    <w:name w:val="67A450C6D730470DAD0E4E5F5B466AA7"/>
     <w:rsid w:val="00350E06"/>
   </w:style>
 </w:styles>

</xml_diff>